<commit_message>
Half of the report, changes to code
</commit_message>
<xml_diff>
--- a/Report.docx
+++ b/Report.docx
@@ -4,7 +4,13 @@
   <w:body>
     <w:p>
       <w:r>
-        <w:t>This report will review the data exploration from the diabetes dataset of patient admissions from 1999 to 2008 in US hospitals.</w:t>
+        <w:t>This report will review the data exploration from the diabetes dataset of patient admissions from 1999 to 2008 in US hospitals</w:t>
+      </w:r>
+      <w:r>
+        <w:t xml:space="preserve"> as well as the predictive model built, clusters and includes recommendations on the current model built</w:t>
+      </w:r>
+      <w:r>
+        <w:t>.</w:t>
       </w:r>
     </w:p>
     <w:p>
@@ -82,13 +88,76 @@
         <w:t>Age Impact on readmissions</w:t>
       </w:r>
     </w:p>
+    <w:p>
+      <w:r>
+        <w:drawing>
+          <wp:anchor distT="0" distB="0" distL="114300" distR="114300" simplePos="0" relativeHeight="251661312" behindDoc="0" locked="0" layoutInCell="1" allowOverlap="1" wp14:anchorId="0347CF63" wp14:editId="798B18F7">
+            <wp:simplePos x="0" y="0"/>
+            <wp:positionH relativeFrom="margin">
+              <wp:align>center</wp:align>
+            </wp:positionH>
+            <wp:positionV relativeFrom="paragraph">
+              <wp:posOffset>4121785</wp:posOffset>
+            </wp:positionV>
+            <wp:extent cx="4610500" cy="3086367"/>
+            <wp:effectExtent l="0" t="0" r="0" b="0"/>
+            <wp:wrapTopAndBottom/>
+            <wp:docPr id="4" name="Picture 4" descr="A black screen with white text&#10;&#10;Description automatically generated with low confidence"/>
+            <wp:cNvGraphicFramePr>
+              <a:graphicFrameLocks xmlns:a="http://schemas.openxmlformats.org/drawingml/2006/main" noChangeAspect="1"/>
+            </wp:cNvGraphicFramePr>
+            <a:graphic xmlns:a="http://schemas.openxmlformats.org/drawingml/2006/main">
+              <a:graphicData uri="http://schemas.openxmlformats.org/drawingml/2006/picture">
+                <pic:pic xmlns:pic="http://schemas.openxmlformats.org/drawingml/2006/picture">
+                  <pic:nvPicPr>
+                    <pic:cNvPr id="4" name="Picture 4" descr="A black screen with white text&#10;&#10;Description automatically generated with low confidence"/>
+                    <pic:cNvPicPr/>
+                  </pic:nvPicPr>
+                  <pic:blipFill>
+                    <a:blip r:embed="rId5">
+                      <a:extLst>
+                        <a:ext uri="{28A0092B-C50C-407E-A947-70E740481C1C}">
+                          <a14:useLocalDpi xmlns:a14="http://schemas.microsoft.com/office/drawing/2010/main" val="0"/>
+                        </a:ext>
+                      </a:extLst>
+                    </a:blip>
+                    <a:stretch>
+                      <a:fillRect/>
+                    </a:stretch>
+                  </pic:blipFill>
+                  <pic:spPr>
+                    <a:xfrm>
+                      <a:off x="0" y="0"/>
+                      <a:ext cx="4610500" cy="3086367"/>
+                    </a:xfrm>
+                    <a:prstGeom prst="rect">
+                      <a:avLst/>
+                    </a:prstGeom>
+                  </pic:spPr>
+                </pic:pic>
+              </a:graphicData>
+            </a:graphic>
+            <wp14:sizeRelH relativeFrom="page">
+              <wp14:pctWidth>0</wp14:pctWidth>
+            </wp14:sizeRelH>
+            <wp14:sizeRelV relativeFrom="page">
+              <wp14:pctHeight>0</wp14:pctHeight>
+            </wp14:sizeRelV>
+          </wp:anchor>
+        </w:drawing>
+      </w:r>
+    </w:p>
     <w:p/>
     <w:p>
       <w:r>
         <w:t>The age column of the graph has been set to be the middle value of an age group for example an age group of [40-50] was set to 45.</w:t>
       </w:r>
       <w:r>
-        <w:t xml:space="preserve"> The graph above represents the number of times a patient has or has not been readmitted into hospital, the orange column (1) represents a patient has been readmitted while the blue column (0) represents a patient has not been readmitted.</w:t>
+        <w:t xml:space="preserve"> The graph above represents the number of times a patient has or has </w:t>
+      </w:r>
+      <w:r>
+        <w:lastRenderedPageBreak/>
+        <w:t>not been readmitted into hospital, the orange column (1) represents a patient has been readmitted while the blue column (0) represents a patient has not been readmitted.</w:t>
       </w:r>
       <w:r>
         <w:t xml:space="preserve"> On the graph it can be </w:t>
@@ -113,6 +182,9 @@
       </w:r>
       <w:r>
         <w:t xml:space="preserve"> the last two columns, this decline could be affected by other factors as the average life expectancy in the US at the time was around 80 years old. This graph can therefore prove the hypothesis of age having a higher impact on readmissions until a certain age.</w:t>
+      </w:r>
+      <w:r>
+        <w:t xml:space="preserve"> A table has also been made as it was noticed that more people in other age groups would have checked into a hospital for Diabetes, therefore percentages adding the total readmissions for each age group and dividing it by whether a patient has been readmitted or not has been done. On this table it further proves the hypothesis as age increases the chance of readmission is higher.</w:t>
       </w:r>
     </w:p>
     <w:p>
@@ -123,10 +195,66 @@
         </w:rPr>
       </w:pPr>
       <w:r>
+        <w:drawing>
+          <wp:anchor distT="0" distB="0" distL="114300" distR="114300" simplePos="0" relativeHeight="251662336" behindDoc="0" locked="0" layoutInCell="1" allowOverlap="1" wp14:anchorId="70BB6061" wp14:editId="19542BAA">
+            <wp:simplePos x="0" y="0"/>
+            <wp:positionH relativeFrom="margin">
+              <wp:align>center</wp:align>
+            </wp:positionH>
+            <wp:positionV relativeFrom="paragraph">
+              <wp:posOffset>4041140</wp:posOffset>
+            </wp:positionV>
+            <wp:extent cx="5349704" cy="1691787"/>
+            <wp:effectExtent l="0" t="0" r="3810" b="3810"/>
+            <wp:wrapTopAndBottom/>
+            <wp:docPr id="5" name="Picture 5" descr="A picture containing text, road, screenshot&#10;&#10;Description automatically generated"/>
+            <wp:cNvGraphicFramePr>
+              <a:graphicFrameLocks xmlns:a="http://schemas.openxmlformats.org/drawingml/2006/main" noChangeAspect="1"/>
+            </wp:cNvGraphicFramePr>
+            <a:graphic xmlns:a="http://schemas.openxmlformats.org/drawingml/2006/main">
+              <a:graphicData uri="http://schemas.openxmlformats.org/drawingml/2006/picture">
+                <pic:pic xmlns:pic="http://schemas.openxmlformats.org/drawingml/2006/picture">
+                  <pic:nvPicPr>
+                    <pic:cNvPr id="5" name="Picture 5" descr="A picture containing text, road, screenshot&#10;&#10;Description automatically generated"/>
+                    <pic:cNvPicPr/>
+                  </pic:nvPicPr>
+                  <pic:blipFill>
+                    <a:blip r:embed="rId6">
+                      <a:extLst>
+                        <a:ext uri="{28A0092B-C50C-407E-A947-70E740481C1C}">
+                          <a14:useLocalDpi xmlns:a14="http://schemas.microsoft.com/office/drawing/2010/main" val="0"/>
+                        </a:ext>
+                      </a:extLst>
+                    </a:blip>
+                    <a:stretch>
+                      <a:fillRect/>
+                    </a:stretch>
+                  </pic:blipFill>
+                  <pic:spPr>
+                    <a:xfrm>
+                      <a:off x="0" y="0"/>
+                      <a:ext cx="5349704" cy="1691787"/>
+                    </a:xfrm>
+                    <a:prstGeom prst="rect">
+                      <a:avLst/>
+                    </a:prstGeom>
+                  </pic:spPr>
+                </pic:pic>
+              </a:graphicData>
+            </a:graphic>
+            <wp14:sizeRelH relativeFrom="page">
+              <wp14:pctWidth>0</wp14:pctWidth>
+            </wp14:sizeRelH>
+            <wp14:sizeRelV relativeFrom="page">
+              <wp14:pctHeight>0</wp14:pctHeight>
+            </wp14:sizeRelV>
+          </wp:anchor>
+        </w:drawing>
+      </w:r>
+      <w:r>
         <w:rPr>
           <w:noProof/>
         </w:rPr>
-        <w:lastRenderedPageBreak/>
         <w:drawing>
           <wp:anchor distT="0" distB="0" distL="114300" distR="114300" simplePos="0" relativeHeight="251659264" behindDoc="0" locked="0" layoutInCell="1" allowOverlap="1" wp14:anchorId="2DE3A019" wp14:editId="27E16B19">
             <wp:simplePos x="0" y="0"/>
@@ -151,7 +279,7 @@
                     <pic:cNvPicPr/>
                   </pic:nvPicPr>
                   <pic:blipFill>
-                    <a:blip r:embed="rId5">
+                    <a:blip r:embed="rId7">
                       <a:extLst>
                         <a:ext uri="{28A0092B-C50C-407E-A947-70E740481C1C}">
                           <a14:useLocalDpi xmlns:a14="http://schemas.microsoft.com/office/drawing/2010/main" val="0"/>
@@ -191,6 +319,7 @@
         <w:t>Race impact on readmissions</w:t>
       </w:r>
     </w:p>
+    <w:p/>
     <w:p>
       <w:r>
         <w:t>T</w:t>
@@ -205,7 +334,23 @@
         <w:t>.</w:t>
       </w:r>
       <w:r>
-        <w:t xml:space="preserve"> (write some more in detail here)</w:t>
+        <w:t xml:space="preserve"> </w:t>
+      </w:r>
+      <w:r>
+        <w:t>Similar structure to the first graph with the orange column representing has been readmitted and the blue column has not been readmitted.</w:t>
+      </w:r>
+      <w:r>
+        <w:t xml:space="preserve"> The table above </w:t>
+      </w:r>
+      <w:r>
+        <w:t>presents a percentage of readmissions for each ethnic group, in which it shows</w:t>
+      </w:r>
+      <w:r>
+        <w:t xml:space="preserve"> that African Americans has the second highest readmission rate compared to Caucasians. A </w:t>
+      </w:r>
+      <w:r>
+        <w:lastRenderedPageBreak/>
+        <w:t>relationship between race and readmissions cannot be seen therefore race does not have any impact on whether a patient would be readmitted again due to race.</w:t>
       </w:r>
     </w:p>
     <w:p>
@@ -216,26 +361,68 @@
         </w:rPr>
       </w:pPr>
       <w:r>
-        <w:rPr>
-          <w:b/>
-          <w:bCs/>
-        </w:rPr>
-        <w:t>Gender impact on readmissions</w:t>
-      </w:r>
-    </w:p>
-    <w:p>
+        <w:drawing>
+          <wp:anchor distT="0" distB="0" distL="114300" distR="114300" simplePos="0" relativeHeight="251663360" behindDoc="0" locked="0" layoutInCell="1" allowOverlap="1" wp14:anchorId="27D0A519" wp14:editId="2BF63482">
+            <wp:simplePos x="0" y="0"/>
+            <wp:positionH relativeFrom="margin">
+              <wp:align>center</wp:align>
+            </wp:positionH>
+            <wp:positionV relativeFrom="paragraph">
+              <wp:posOffset>4094480</wp:posOffset>
+            </wp:positionV>
+            <wp:extent cx="4823878" cy="922100"/>
+            <wp:effectExtent l="0" t="0" r="0" b="0"/>
+            <wp:wrapTopAndBottom/>
+            <wp:docPr id="6" name="Picture 6" descr="Graphical user interface, text, application&#10;&#10;Description automatically generated"/>
+            <wp:cNvGraphicFramePr>
+              <a:graphicFrameLocks xmlns:a="http://schemas.openxmlformats.org/drawingml/2006/main" noChangeAspect="1"/>
+            </wp:cNvGraphicFramePr>
+            <a:graphic xmlns:a="http://schemas.openxmlformats.org/drawingml/2006/main">
+              <a:graphicData uri="http://schemas.openxmlformats.org/drawingml/2006/picture">
+                <pic:pic xmlns:pic="http://schemas.openxmlformats.org/drawingml/2006/picture">
+                  <pic:nvPicPr>
+                    <pic:cNvPr id="6" name="Picture 6" descr="Graphical user interface, text, application&#10;&#10;Description automatically generated"/>
+                    <pic:cNvPicPr/>
+                  </pic:nvPicPr>
+                  <pic:blipFill>
+                    <a:blip r:embed="rId8">
+                      <a:extLst>
+                        <a:ext uri="{28A0092B-C50C-407E-A947-70E740481C1C}">
+                          <a14:useLocalDpi xmlns:a14="http://schemas.microsoft.com/office/drawing/2010/main" val="0"/>
+                        </a:ext>
+                      </a:extLst>
+                    </a:blip>
+                    <a:stretch>
+                      <a:fillRect/>
+                    </a:stretch>
+                  </pic:blipFill>
+                  <pic:spPr>
+                    <a:xfrm>
+                      <a:off x="0" y="0"/>
+                      <a:ext cx="4823878" cy="922100"/>
+                    </a:xfrm>
+                    <a:prstGeom prst="rect">
+                      <a:avLst/>
+                    </a:prstGeom>
+                  </pic:spPr>
+                </pic:pic>
+              </a:graphicData>
+            </a:graphic>
+          </wp:anchor>
+        </w:drawing>
+      </w:r>
       <w:r>
         <w:rPr>
           <w:noProof/>
         </w:rPr>
         <w:drawing>
-          <wp:anchor distT="0" distB="0" distL="114300" distR="114300" simplePos="0" relativeHeight="251660288" behindDoc="0" locked="0" layoutInCell="1" allowOverlap="1" wp14:anchorId="5AA157DA" wp14:editId="61D59C9B">
+          <wp:anchor distT="0" distB="0" distL="114300" distR="114300" simplePos="0" relativeHeight="251660288" behindDoc="0" locked="0" layoutInCell="1" allowOverlap="1" wp14:anchorId="5AA157DA" wp14:editId="7FD5F603">
             <wp:simplePos x="0" y="0"/>
-            <wp:positionH relativeFrom="column">
-              <wp:posOffset>0</wp:posOffset>
+            <wp:positionH relativeFrom="margin">
+              <wp:align>right</wp:align>
             </wp:positionH>
             <wp:positionV relativeFrom="paragraph">
-              <wp:posOffset>-1905</wp:posOffset>
+              <wp:posOffset>229870</wp:posOffset>
             </wp:positionV>
             <wp:extent cx="5731510" cy="3812540"/>
             <wp:effectExtent l="0" t="0" r="2540" b="0"/>
@@ -252,7 +439,7 @@
                     <pic:cNvPicPr/>
                   </pic:nvPicPr>
                   <pic:blipFill>
-                    <a:blip r:embed="rId6">
+                    <a:blip r:embed="rId9">
                       <a:extLst>
                         <a:ext uri="{28A0092B-C50C-407E-A947-70E740481C1C}">
                           <a14:useLocalDpi xmlns:a14="http://schemas.microsoft.com/office/drawing/2010/main" val="0"/>
@@ -285,6 +472,16 @@
         </w:drawing>
       </w:r>
       <w:r>
+        <w:rPr>
+          <w:b/>
+          <w:bCs/>
+        </w:rPr>
+        <w:t>Gender impact on readmissions</w:t>
+      </w:r>
+    </w:p>
+    <w:p/>
+    <w:p>
+      <w:r>
         <w:t xml:space="preserve">The graph </w:t>
       </w:r>
       <w:r>
@@ -292,6 +489,21 @@
       </w:r>
       <w:r>
         <w:t xml:space="preserve">This proves the hypothesis of women being more likely to be readmitted than men. </w:t>
+      </w:r>
+      <w:r>
+        <w:t>The t</w:t>
+      </w:r>
+      <w:r>
+        <w:t>able has been added due to a higher number of female patients compared to male, a percentage was calculated to find if gender has an impact on readmissions. Women do</w:t>
+      </w:r>
+      <w:r>
+        <w:t xml:space="preserve"> have a slightly higher readmission rate compared to </w:t>
+      </w:r>
+      <w:r>
+        <w:t>and the very close values of a difference of 0.66% between male and female readmissions which could be seen as insignificant, but for the hypothesis of women being more likely to be readmitted than men it would be seen as true.</w:t>
+      </w:r>
+      <w:r>
+        <w:t xml:space="preserve"> </w:t>
       </w:r>
     </w:p>
     <w:p>
@@ -302,14 +514,359 @@
         </w:rPr>
       </w:pPr>
       <w:r>
+        <w:drawing>
+          <wp:anchor distT="0" distB="0" distL="114300" distR="114300" simplePos="0" relativeHeight="251664384" behindDoc="0" locked="0" layoutInCell="1" allowOverlap="1" wp14:anchorId="3FE3F613" wp14:editId="68C58B93">
+            <wp:simplePos x="0" y="0"/>
+            <wp:positionH relativeFrom="margin">
+              <wp:align>left</wp:align>
+            </wp:positionH>
+            <wp:positionV relativeFrom="paragraph">
+              <wp:posOffset>190500</wp:posOffset>
+            </wp:positionV>
+            <wp:extent cx="5731510" cy="1313180"/>
+            <wp:effectExtent l="0" t="0" r="2540" b="1270"/>
+            <wp:wrapTopAndBottom/>
+            <wp:docPr id="7" name="Picture 7" descr="Graphical user interface, text, application&#10;&#10;Description automatically generated"/>
+            <wp:cNvGraphicFramePr>
+              <a:graphicFrameLocks xmlns:a="http://schemas.openxmlformats.org/drawingml/2006/main" noChangeAspect="1"/>
+            </wp:cNvGraphicFramePr>
+            <a:graphic xmlns:a="http://schemas.openxmlformats.org/drawingml/2006/main">
+              <a:graphicData uri="http://schemas.openxmlformats.org/drawingml/2006/picture">
+                <pic:pic xmlns:pic="http://schemas.openxmlformats.org/drawingml/2006/picture">
+                  <pic:nvPicPr>
+                    <pic:cNvPr id="7" name="Picture 7" descr="Graphical user interface, text, application&#10;&#10;Description automatically generated"/>
+                    <pic:cNvPicPr/>
+                  </pic:nvPicPr>
+                  <pic:blipFill>
+                    <a:blip r:embed="rId10">
+                      <a:extLst>
+                        <a:ext uri="{28A0092B-C50C-407E-A947-70E740481C1C}">
+                          <a14:useLocalDpi xmlns:a14="http://schemas.microsoft.com/office/drawing/2010/main" val="0"/>
+                        </a:ext>
+                      </a:extLst>
+                    </a:blip>
+                    <a:stretch>
+                      <a:fillRect/>
+                    </a:stretch>
+                  </pic:blipFill>
+                  <pic:spPr>
+                    <a:xfrm>
+                      <a:off x="0" y="0"/>
+                      <a:ext cx="5731510" cy="1313180"/>
+                    </a:xfrm>
+                    <a:prstGeom prst="rect">
+                      <a:avLst/>
+                    </a:prstGeom>
+                  </pic:spPr>
+                </pic:pic>
+              </a:graphicData>
+            </a:graphic>
+            <wp14:sizeRelH relativeFrom="page">
+              <wp14:pctWidth>0</wp14:pctWidth>
+            </wp14:sizeRelH>
+            <wp14:sizeRelV relativeFrom="page">
+              <wp14:pctHeight>0</wp14:pctHeight>
+            </wp14:sizeRelV>
+          </wp:anchor>
+        </w:drawing>
+      </w:r>
+      <w:r>
         <w:rPr>
           <w:b/>
           <w:bCs/>
         </w:rPr>
-        <w:lastRenderedPageBreak/>
-        <w:t>Diagnosis types impact on readmissions</w:t>
+        <w:t xml:space="preserve">Diagnosis </w:t>
+      </w:r>
+      <w:proofErr w:type="gramStart"/>
+      <w:r>
+        <w:rPr>
+          <w:b/>
+          <w:bCs/>
+        </w:rPr>
+        <w:t>types</w:t>
+      </w:r>
+      <w:proofErr w:type="gramEnd"/>
+      <w:r>
+        <w:rPr>
+          <w:b/>
+          <w:bCs/>
+        </w:rPr>
+        <w:t xml:space="preserve"> impact on readmissions</w:t>
       </w:r>
     </w:p>
+    <w:p/>
+    <w:p>
+      <w:pPr>
+        <w:rPr>
+          <w:b/>
+          <w:bCs/>
+        </w:rPr>
+      </w:pPr>
+      <w:r>
+        <w:rPr>
+          <w:b/>
+          <w:bCs/>
+        </w:rPr>
+        <w:t>Model Building</w:t>
+      </w:r>
+    </w:p>
+    <w:p>
+      <w:r>
+        <w:drawing>
+          <wp:anchor distT="0" distB="0" distL="114300" distR="114300" simplePos="0" relativeHeight="251665408" behindDoc="0" locked="0" layoutInCell="1" allowOverlap="1" wp14:anchorId="4E42C62F" wp14:editId="15825B28">
+            <wp:simplePos x="0" y="0"/>
+            <wp:positionH relativeFrom="margin">
+              <wp:align>left</wp:align>
+            </wp:positionH>
+            <wp:positionV relativeFrom="paragraph">
+              <wp:posOffset>270510</wp:posOffset>
+            </wp:positionV>
+            <wp:extent cx="5731510" cy="348615"/>
+            <wp:effectExtent l="0" t="0" r="2540" b="0"/>
+            <wp:wrapTopAndBottom/>
+            <wp:docPr id="8" name="Picture 8"/>
+            <wp:cNvGraphicFramePr>
+              <a:graphicFrameLocks xmlns:a="http://schemas.openxmlformats.org/drawingml/2006/main" noChangeAspect="1"/>
+            </wp:cNvGraphicFramePr>
+            <a:graphic xmlns:a="http://schemas.openxmlformats.org/drawingml/2006/main">
+              <a:graphicData uri="http://schemas.openxmlformats.org/drawingml/2006/picture">
+                <pic:pic xmlns:pic="http://schemas.openxmlformats.org/drawingml/2006/picture">
+                  <pic:nvPicPr>
+                    <pic:cNvPr id="1" name=""/>
+                    <pic:cNvPicPr/>
+                  </pic:nvPicPr>
+                  <pic:blipFill>
+                    <a:blip r:embed="rId11">
+                      <a:extLst>
+                        <a:ext uri="{28A0092B-C50C-407E-A947-70E740481C1C}">
+                          <a14:useLocalDpi xmlns:a14="http://schemas.microsoft.com/office/drawing/2010/main" val="0"/>
+                        </a:ext>
+                      </a:extLst>
+                    </a:blip>
+                    <a:stretch>
+                      <a:fillRect/>
+                    </a:stretch>
+                  </pic:blipFill>
+                  <pic:spPr>
+                    <a:xfrm>
+                      <a:off x="0" y="0"/>
+                      <a:ext cx="5731510" cy="348615"/>
+                    </a:xfrm>
+                    <a:prstGeom prst="rect">
+                      <a:avLst/>
+                    </a:prstGeom>
+                  </pic:spPr>
+                </pic:pic>
+              </a:graphicData>
+            </a:graphic>
+          </wp:anchor>
+        </w:drawing>
+      </w:r>
+      <w:r>
+        <w:t>The subset columns provided were used as the features while targeting the readmitted column.</w:t>
+      </w:r>
+    </w:p>
+    <w:p>
+      <w:r>
+        <w:t xml:space="preserve">After this step the </w:t>
+      </w:r>
+      <w:proofErr w:type="spellStart"/>
+      <w:r>
+        <w:t>dataframe</w:t>
+      </w:r>
+      <w:proofErr w:type="spellEnd"/>
+      <w:r>
+        <w:t xml:space="preserve"> was immediately split into training and test sets with a test size of 20% </w:t>
+      </w:r>
+      <w:r>
+        <w:t>and a training size of 80%. We used</w:t>
+      </w:r>
+      <w:r>
+        <w:t xml:space="preserve"> </w:t>
+      </w:r>
+      <w:r>
+        <w:t>the l</w:t>
+      </w:r>
+      <w:r>
+        <w:t>ogistic regression</w:t>
+      </w:r>
+      <w:r>
+        <w:t xml:space="preserve"> model as this was more time efficient that other models, this was prioritised over accuracy. Once this was completed a confusion matrix was plotted</w:t>
+      </w:r>
+      <w:commentRangeStart w:id="0"/>
+      <w:r>
+        <w:rPr>
+          <w:highlight w:val="yellow"/>
+        </w:rPr>
+        <w:t>………………………………….</w:t>
+      </w:r>
+      <w:commentRangeEnd w:id="0"/>
+      <w:r>
+        <w:rPr>
+          <w:rStyle w:val="CommentReference"/>
+        </w:rPr>
+        <w:commentReference w:id="0"/>
+      </w:r>
+      <w:r>
+        <w:t xml:space="preserve"> </w:t>
+      </w:r>
+      <w:r>
+        <w:t xml:space="preserve">Following the confusion </w:t>
+      </w:r>
+      <w:r>
+        <w:t>matrix,</w:t>
+      </w:r>
+      <w:r>
+        <w:t xml:space="preserve"> a cross validation evaluation was made to find the accuracy of the model which was 0.63.</w:t>
+      </w:r>
+    </w:p>
+    <w:p>
+      <w:r>
+        <w:drawing>
+          <wp:anchor distT="0" distB="0" distL="114300" distR="114300" simplePos="0" relativeHeight="251666432" behindDoc="0" locked="0" layoutInCell="1" allowOverlap="1" wp14:anchorId="18C548B5" wp14:editId="5973D852">
+            <wp:simplePos x="0" y="0"/>
+            <wp:positionH relativeFrom="margin">
+              <wp:align>center</wp:align>
+            </wp:positionH>
+            <wp:positionV relativeFrom="paragraph">
+              <wp:posOffset>637540</wp:posOffset>
+            </wp:positionV>
+            <wp:extent cx="4267570" cy="1905165"/>
+            <wp:effectExtent l="0" t="0" r="0" b="0"/>
+            <wp:wrapTopAndBottom/>
+            <wp:docPr id="11" name="Picture 11" descr="Calendar&#10;&#10;Description automatically generated"/>
+            <wp:cNvGraphicFramePr>
+              <a:graphicFrameLocks xmlns:a="http://schemas.openxmlformats.org/drawingml/2006/main" noChangeAspect="1"/>
+            </wp:cNvGraphicFramePr>
+            <a:graphic xmlns:a="http://schemas.openxmlformats.org/drawingml/2006/main">
+              <a:graphicData uri="http://schemas.openxmlformats.org/drawingml/2006/picture">
+                <pic:pic xmlns:pic="http://schemas.openxmlformats.org/drawingml/2006/picture">
+                  <pic:nvPicPr>
+                    <pic:cNvPr id="11" name="Picture 11" descr="Calendar&#10;&#10;Description automatically generated"/>
+                    <pic:cNvPicPr/>
+                  </pic:nvPicPr>
+                  <pic:blipFill>
+                    <a:blip r:embed="rId16">
+                      <a:extLst>
+                        <a:ext uri="{28A0092B-C50C-407E-A947-70E740481C1C}">
+                          <a14:useLocalDpi xmlns:a14="http://schemas.microsoft.com/office/drawing/2010/main" val="0"/>
+                        </a:ext>
+                      </a:extLst>
+                    </a:blip>
+                    <a:stretch>
+                      <a:fillRect/>
+                    </a:stretch>
+                  </pic:blipFill>
+                  <pic:spPr>
+                    <a:xfrm>
+                      <a:off x="0" y="0"/>
+                      <a:ext cx="4267570" cy="1905165"/>
+                    </a:xfrm>
+                    <a:prstGeom prst="rect">
+                      <a:avLst/>
+                    </a:prstGeom>
+                  </pic:spPr>
+                </pic:pic>
+              </a:graphicData>
+            </a:graphic>
+            <wp14:sizeRelH relativeFrom="page">
+              <wp14:pctWidth>0</wp14:pctWidth>
+            </wp14:sizeRelH>
+            <wp14:sizeRelV relativeFrom="page">
+              <wp14:pctHeight>0</wp14:pctHeight>
+            </wp14:sizeRelV>
+          </wp:anchor>
+        </w:drawing>
+      </w:r>
+      <w:r>
+        <w:t xml:space="preserve">The classification </w:t>
+      </w:r>
+      <w:r>
+        <w:t>report,</w:t>
+      </w:r>
+      <w:r>
+        <w:t xml:space="preserve"> which is shown below </w:t>
+      </w:r>
+      <w:r>
+        <w:t xml:space="preserve">returns precision, recall and </w:t>
+      </w:r>
+      <w:r>
+        <w:t>f</w:t>
+      </w:r>
+      <w:r>
+        <w:t>1-score</w:t>
+      </w:r>
+      <w:r>
+        <w:t>s</w:t>
+      </w:r>
+      <w:r>
+        <w:t xml:space="preserve"> for each class</w:t>
+      </w:r>
+      <w:r>
+        <w:t>, with the</w:t>
+      </w:r>
+      <w:r>
+        <w:t xml:space="preserve"> help of </w:t>
+      </w:r>
+      <w:r>
+        <w:t xml:space="preserve">the </w:t>
+      </w:r>
+      <w:r>
+        <w:t xml:space="preserve">classification report we can see </w:t>
+      </w:r>
+      <w:r>
+        <w:t xml:space="preserve">the </w:t>
+      </w:r>
+      <w:r>
+        <w:t xml:space="preserve">precision and recall of 1 is 0.00 so </w:t>
+      </w:r>
+      <w:r>
+        <w:t>the</w:t>
+      </w:r>
+      <w:r>
+        <w:t xml:space="preserve"> f1-score</w:t>
+      </w:r>
+      <w:r>
+        <w:t xml:space="preserve"> for it would</w:t>
+      </w:r>
+      <w:r>
+        <w:t xml:space="preserve"> </w:t>
+      </w:r>
+      <w:r>
+        <w:t xml:space="preserve">also </w:t>
+      </w:r>
+      <w:r>
+        <w:t xml:space="preserve">be </w:t>
+      </w:r>
+      <w:r>
+        <w:t>0.00</w:t>
+      </w:r>
+      <w:r>
+        <w:t>, this</w:t>
+      </w:r>
+      <w:r>
+        <w:t xml:space="preserve"> means </w:t>
+      </w:r>
+      <w:r>
+        <w:t>the</w:t>
+      </w:r>
+      <w:r>
+        <w:t xml:space="preserve"> model is not </w:t>
+      </w:r>
+      <w:r>
+        <w:t xml:space="preserve">as </w:t>
+      </w:r>
+      <w:r>
+        <w:t>accurate as it only predicting 0</w:t>
+      </w:r>
+      <w:r>
+        <w:t xml:space="preserve"> values</w:t>
+      </w:r>
+      <w:r>
+        <w:t>.</w:t>
+      </w:r>
+    </w:p>
+    <w:p/>
     <w:p/>
     <w:sectPr>
       <w:pgSz w:w="11906" w:h="16838"/>
@@ -319,6 +876,53 @@
     </w:sectPr>
   </w:body>
 </w:document>
+</file>
+
+<file path=word/comments.xml><?xml version="1.0" encoding="utf-8"?>
+<w:comments xmlns:wpc="http://schemas.microsoft.com/office/word/2010/wordprocessingCanvas" xmlns:cx="http://schemas.microsoft.com/office/drawing/2014/chartex" xmlns:cx1="http://schemas.microsoft.com/office/drawing/2015/9/8/chartex" xmlns:cx2="http://schemas.microsoft.com/office/drawing/2015/10/21/chartex" xmlns:cx3="http://schemas.microsoft.com/office/drawing/2016/5/9/chartex" xmlns:cx4="http://schemas.microsoft.com/office/drawing/2016/5/10/chartex" xmlns:cx5="http://schemas.microsoft.com/office/drawing/2016/5/11/chartex" xmlns:cx6="http://schemas.microsoft.com/office/drawing/2016/5/12/chartex" xmlns:cx7="http://schemas.microsoft.com/office/drawing/2016/5/13/chartex" xmlns:cx8="http://schemas.microsoft.com/office/drawing/2016/5/14/chartex" xmlns:mc="http://schemas.openxmlformats.org/markup-compatibility/2006" xmlns:aink="http://schemas.microsoft.com/office/drawing/2016/ink" xmlns:am3d="http://schemas.microsoft.com/office/drawing/2017/model3d" xmlns:o="urn:schemas-microsoft-com:office:office" xmlns:r="http://schemas.openxmlformats.org/officeDocument/2006/relationships" xmlns:m="http://schemas.openxmlformats.org/officeDocument/2006/math" xmlns:v="urn:schemas-microsoft-com:vml" xmlns:wp14="http://schemas.microsoft.com/office/word/2010/wordprocessingDrawing" xmlns:wp="http://schemas.openxmlformats.org/drawingml/2006/wordprocessingDrawing" xmlns:w10="urn:schemas-microsoft-com:office:word" xmlns:w="http://schemas.openxmlformats.org/wordprocessingml/2006/main" xmlns:w14="http://schemas.microsoft.com/office/word/2010/wordml" xmlns:w15="http://schemas.microsoft.com/office/word/2012/wordml" xmlns:w16cex="http://schemas.microsoft.com/office/word/2018/wordml/cex" xmlns:w16cid="http://schemas.microsoft.com/office/word/2016/wordml/cid" xmlns:w16="http://schemas.microsoft.com/office/word/2018/wordml" xmlns:w16sdtdh="http://schemas.microsoft.com/office/word/2020/wordml/sdtdatahash" xmlns:w16se="http://schemas.microsoft.com/office/word/2015/wordml/symex" xmlns:wpg="http://schemas.microsoft.com/office/word/2010/wordprocessingGroup" xmlns:wpi="http://schemas.microsoft.com/office/word/2010/wordprocessingInk" xmlns:wne="http://schemas.microsoft.com/office/word/2006/wordml" xmlns:wps="http://schemas.microsoft.com/office/word/2010/wordprocessingShape" mc:Ignorable="w14 w15 w16se w16cid w16 w16cex w16sdtdh wp14">
+  <w:comment w:id="0" w:author="Seedat, Sufyaan" w:date="2022-04-05T16:40:00Z" w:initials="SS">
+    <w:p>
+      <w:pPr>
+        <w:pStyle w:val="CommentText"/>
+      </w:pPr>
+      <w:r>
+        <w:rPr>
+          <w:rStyle w:val="CommentReference"/>
+        </w:rPr>
+        <w:annotationRef/>
+      </w:r>
+      <w:r>
+        <w:t>Explain the confusion matrix</w:t>
+      </w:r>
+    </w:p>
+  </w:comment>
+</w:comments>
+</file>
+
+<file path=word/commentsExtended.xml><?xml version="1.0" encoding="utf-8"?>
+<w15:commentsEx xmlns:wpc="http://schemas.microsoft.com/office/word/2010/wordprocessingCanvas" xmlns:cx="http://schemas.microsoft.com/office/drawing/2014/chartex" xmlns:cx1="http://schemas.microsoft.com/office/drawing/2015/9/8/chartex" xmlns:cx2="http://schemas.microsoft.com/office/drawing/2015/10/21/chartex" xmlns:cx3="http://schemas.microsoft.com/office/drawing/2016/5/9/chartex" xmlns:cx4="http://schemas.microsoft.com/office/drawing/2016/5/10/chartex" xmlns:cx5="http://schemas.microsoft.com/office/drawing/2016/5/11/chartex" xmlns:cx6="http://schemas.microsoft.com/office/drawing/2016/5/12/chartex" xmlns:cx7="http://schemas.microsoft.com/office/drawing/2016/5/13/chartex" xmlns:cx8="http://schemas.microsoft.com/office/drawing/2016/5/14/chartex" xmlns:mc="http://schemas.openxmlformats.org/markup-compatibility/2006" xmlns:aink="http://schemas.microsoft.com/office/drawing/2016/ink" xmlns:am3d="http://schemas.microsoft.com/office/drawing/2017/model3d" xmlns:o="urn:schemas-microsoft-com:office:office" xmlns:r="http://schemas.openxmlformats.org/officeDocument/2006/relationships" xmlns:m="http://schemas.openxmlformats.org/officeDocument/2006/math" xmlns:v="urn:schemas-microsoft-com:vml" xmlns:wp14="http://schemas.microsoft.com/office/word/2010/wordprocessingDrawing" xmlns:wp="http://schemas.openxmlformats.org/drawingml/2006/wordprocessingDrawing" xmlns:w10="urn:schemas-microsoft-com:office:word" xmlns:w="http://schemas.openxmlformats.org/wordprocessingml/2006/main" xmlns:w14="http://schemas.microsoft.com/office/word/2010/wordml" xmlns:w15="http://schemas.microsoft.com/office/word/2012/wordml" xmlns:w16cex="http://schemas.microsoft.com/office/word/2018/wordml/cex" xmlns:w16cid="http://schemas.microsoft.com/office/word/2016/wordml/cid" xmlns:w16="http://schemas.microsoft.com/office/word/2018/wordml" xmlns:w16sdtdh="http://schemas.microsoft.com/office/word/2020/wordml/sdtdatahash" xmlns:w16se="http://schemas.microsoft.com/office/word/2015/wordml/symex" xmlns:wpg="http://schemas.microsoft.com/office/word/2010/wordprocessingGroup" xmlns:wpi="http://schemas.microsoft.com/office/word/2010/wordprocessingInk" xmlns:wne="http://schemas.microsoft.com/office/word/2006/wordml" xmlns:wps="http://schemas.microsoft.com/office/word/2010/wordprocessingShape" mc:Ignorable="w14 w15 w16se w16cid w16 w16cex w16sdtdh wp14">
+  <w15:commentEx w15:paraId="39F02B84" w15:done="0"/>
+</w15:commentsEx>
+</file>
+
+<file path=word/commentsExtensible.xml><?xml version="1.0" encoding="utf-8"?>
+<w16cex:commentsExtensible xmlns:wpc="http://schemas.microsoft.com/office/word/2010/wordprocessingCanvas" xmlns:cx="http://schemas.microsoft.com/office/drawing/2014/chartex" xmlns:cx1="http://schemas.microsoft.com/office/drawing/2015/9/8/chartex" xmlns:cx2="http://schemas.microsoft.com/office/drawing/2015/10/21/chartex" xmlns:cx3="http://schemas.microsoft.com/office/drawing/2016/5/9/chartex" xmlns:cx4="http://schemas.microsoft.com/office/drawing/2016/5/10/chartex" xmlns:cx5="http://schemas.microsoft.com/office/drawing/2016/5/11/chartex" xmlns:cx6="http://schemas.microsoft.com/office/drawing/2016/5/12/chartex" xmlns:cx7="http://schemas.microsoft.com/office/drawing/2016/5/13/chartex" xmlns:cx8="http://schemas.microsoft.com/office/drawing/2016/5/14/chartex" xmlns:mc="http://schemas.openxmlformats.org/markup-compatibility/2006" xmlns:aink="http://schemas.microsoft.com/office/drawing/2016/ink" xmlns:am3d="http://schemas.microsoft.com/office/drawing/2017/model3d" xmlns:o="urn:schemas-microsoft-com:office:office" xmlns:r="http://schemas.openxmlformats.org/officeDocument/2006/relationships" xmlns:m="http://schemas.openxmlformats.org/officeDocument/2006/math" xmlns:v="urn:schemas-microsoft-com:vml" xmlns:wp14="http://schemas.microsoft.com/office/word/2010/wordprocessingDrawing" xmlns:wp="http://schemas.openxmlformats.org/drawingml/2006/wordprocessingDrawing" xmlns:w10="urn:schemas-microsoft-com:office:word" xmlns:w="http://schemas.openxmlformats.org/wordprocessingml/2006/main" xmlns:w14="http://schemas.microsoft.com/office/word/2010/wordml" xmlns:w15="http://schemas.microsoft.com/office/word/2012/wordml" xmlns:w16cex="http://schemas.microsoft.com/office/word/2018/wordml/cex" xmlns:w16cid="http://schemas.microsoft.com/office/word/2016/wordml/cid" xmlns:w16="http://schemas.microsoft.com/office/word/2018/wordml" xmlns:w16sdtdh="http://schemas.microsoft.com/office/word/2020/wordml/sdtdatahash" xmlns:w16se="http://schemas.microsoft.com/office/word/2015/wordml/symex" xmlns:wpg="http://schemas.microsoft.com/office/word/2010/wordprocessingGroup" xmlns:wpi="http://schemas.microsoft.com/office/word/2010/wordprocessingInk" xmlns:wne="http://schemas.microsoft.com/office/word/2006/wordml" xmlns:wps="http://schemas.microsoft.com/office/word/2010/wordprocessingShape" mc:Ignorable="w14 w15 w16se w16cid w16 w16cex w16sdtdh wp14">
+  <w16cex:commentExtensible w16cex:durableId="25F6EF6B" w16cex:dateUtc="2022-04-05T15:40:00Z"/>
+</w16cex:commentsExtensible>
+</file>
+
+<file path=word/commentsIds.xml><?xml version="1.0" encoding="utf-8"?>
+<w16cid:commentsIds xmlns:wpc="http://schemas.microsoft.com/office/word/2010/wordprocessingCanvas" xmlns:cx="http://schemas.microsoft.com/office/drawing/2014/chartex" xmlns:cx1="http://schemas.microsoft.com/office/drawing/2015/9/8/chartex" xmlns:cx2="http://schemas.microsoft.com/office/drawing/2015/10/21/chartex" xmlns:cx3="http://schemas.microsoft.com/office/drawing/2016/5/9/chartex" xmlns:cx4="http://schemas.microsoft.com/office/drawing/2016/5/10/chartex" xmlns:cx5="http://schemas.microsoft.com/office/drawing/2016/5/11/chartex" xmlns:cx6="http://schemas.microsoft.com/office/drawing/2016/5/12/chartex" xmlns:cx7="http://schemas.microsoft.com/office/drawing/2016/5/13/chartex" xmlns:cx8="http://schemas.microsoft.com/office/drawing/2016/5/14/chartex" xmlns:mc="http://schemas.openxmlformats.org/markup-compatibility/2006" xmlns:aink="http://schemas.microsoft.com/office/drawing/2016/ink" xmlns:am3d="http://schemas.microsoft.com/office/drawing/2017/model3d" xmlns:o="urn:schemas-microsoft-com:office:office" xmlns:r="http://schemas.openxmlformats.org/officeDocument/2006/relationships" xmlns:m="http://schemas.openxmlformats.org/officeDocument/2006/math" xmlns:v="urn:schemas-microsoft-com:vml" xmlns:wp14="http://schemas.microsoft.com/office/word/2010/wordprocessingDrawing" xmlns:wp="http://schemas.openxmlformats.org/drawingml/2006/wordprocessingDrawing" xmlns:w10="urn:schemas-microsoft-com:office:word" xmlns:w="http://schemas.openxmlformats.org/wordprocessingml/2006/main" xmlns:w14="http://schemas.microsoft.com/office/word/2010/wordml" xmlns:w15="http://schemas.microsoft.com/office/word/2012/wordml" xmlns:w16cex="http://schemas.microsoft.com/office/word/2018/wordml/cex" xmlns:w16cid="http://schemas.microsoft.com/office/word/2016/wordml/cid" xmlns:w16="http://schemas.microsoft.com/office/word/2018/wordml" xmlns:w16sdtdh="http://schemas.microsoft.com/office/word/2020/wordml/sdtdatahash" xmlns:w16se="http://schemas.microsoft.com/office/word/2015/wordml/symex" xmlns:wpg="http://schemas.microsoft.com/office/word/2010/wordprocessingGroup" xmlns:wpi="http://schemas.microsoft.com/office/word/2010/wordprocessingInk" xmlns:wne="http://schemas.microsoft.com/office/word/2006/wordml" xmlns:wps="http://schemas.microsoft.com/office/word/2010/wordprocessingShape" mc:Ignorable="w14 w15 w16se w16cid w16 w16cex w16sdtdh wp14">
+  <w16cid:commentId w16cid:paraId="39F02B84" w16cid:durableId="25F6EF6B"/>
+</w16cid:commentsIds>
+</file>
+
+<file path=word/people.xml><?xml version="1.0" encoding="utf-8"?>
+<w15:people xmlns:wpc="http://schemas.microsoft.com/office/word/2010/wordprocessingCanvas" xmlns:cx="http://schemas.microsoft.com/office/drawing/2014/chartex" xmlns:cx1="http://schemas.microsoft.com/office/drawing/2015/9/8/chartex" xmlns:cx2="http://schemas.microsoft.com/office/drawing/2015/10/21/chartex" xmlns:cx3="http://schemas.microsoft.com/office/drawing/2016/5/9/chartex" xmlns:cx4="http://schemas.microsoft.com/office/drawing/2016/5/10/chartex" xmlns:cx5="http://schemas.microsoft.com/office/drawing/2016/5/11/chartex" xmlns:cx6="http://schemas.microsoft.com/office/drawing/2016/5/12/chartex" xmlns:cx7="http://schemas.microsoft.com/office/drawing/2016/5/13/chartex" xmlns:cx8="http://schemas.microsoft.com/office/drawing/2016/5/14/chartex" xmlns:mc="http://schemas.openxmlformats.org/markup-compatibility/2006" xmlns:aink="http://schemas.microsoft.com/office/drawing/2016/ink" xmlns:am3d="http://schemas.microsoft.com/office/drawing/2017/model3d" xmlns:o="urn:schemas-microsoft-com:office:office" xmlns:r="http://schemas.openxmlformats.org/officeDocument/2006/relationships" xmlns:m="http://schemas.openxmlformats.org/officeDocument/2006/math" xmlns:v="urn:schemas-microsoft-com:vml" xmlns:wp14="http://schemas.microsoft.com/office/word/2010/wordprocessingDrawing" xmlns:wp="http://schemas.openxmlformats.org/drawingml/2006/wordprocessingDrawing" xmlns:w10="urn:schemas-microsoft-com:office:word" xmlns:w="http://schemas.openxmlformats.org/wordprocessingml/2006/main" xmlns:w14="http://schemas.microsoft.com/office/word/2010/wordml" xmlns:w15="http://schemas.microsoft.com/office/word/2012/wordml" xmlns:w16cex="http://schemas.microsoft.com/office/word/2018/wordml/cex" xmlns:w16cid="http://schemas.microsoft.com/office/word/2016/wordml/cid" xmlns:w16="http://schemas.microsoft.com/office/word/2018/wordml" xmlns:w16sdtdh="http://schemas.microsoft.com/office/word/2020/wordml/sdtdatahash" xmlns:w16se="http://schemas.microsoft.com/office/word/2015/wordml/symex" xmlns:wpg="http://schemas.microsoft.com/office/word/2010/wordprocessingGroup" xmlns:wpi="http://schemas.microsoft.com/office/word/2010/wordprocessingInk" xmlns:wne="http://schemas.microsoft.com/office/word/2006/wordml" xmlns:wps="http://schemas.microsoft.com/office/word/2010/wordprocessingShape" mc:Ignorable="w14 w15 w16se w16cid w16 w16cex w16sdtdh wp14">
+  <w15:person w15:author="Seedat, Sufyaan">
+    <w15:presenceInfo w15:providerId="None" w15:userId="Seedat, Sufyaan"/>
+  </w15:person>
+</w15:people>
 </file>
 
 <file path=word/styles.xml><?xml version="1.0" encoding="utf-8"?>
@@ -782,6 +1386,72 @@
       <w:u w:val="single"/>
     </w:rPr>
   </w:style>
+  <w:style w:type="character" w:styleId="CommentReference">
+    <w:name w:val="annotation reference"/>
+    <w:basedOn w:val="DefaultParagraphFont"/>
+    <w:uiPriority w:val="99"/>
+    <w:semiHidden/>
+    <w:unhideWhenUsed/>
+    <w:rsid w:val="00BA51D6"/>
+    <w:rPr>
+      <w:sz w:val="16"/>
+      <w:szCs w:val="16"/>
+    </w:rPr>
+  </w:style>
+  <w:style w:type="paragraph" w:styleId="CommentText">
+    <w:name w:val="annotation text"/>
+    <w:basedOn w:val="Normal"/>
+    <w:link w:val="CommentTextChar"/>
+    <w:uiPriority w:val="99"/>
+    <w:unhideWhenUsed/>
+    <w:rsid w:val="00BA51D6"/>
+    <w:pPr>
+      <w:spacing w:line="240" w:lineRule="auto"/>
+    </w:pPr>
+    <w:rPr>
+      <w:sz w:val="20"/>
+      <w:szCs w:val="20"/>
+    </w:rPr>
+  </w:style>
+  <w:style w:type="character" w:customStyle="1" w:styleId="CommentTextChar">
+    <w:name w:val="Comment Text Char"/>
+    <w:basedOn w:val="DefaultParagraphFont"/>
+    <w:link w:val="CommentText"/>
+    <w:uiPriority w:val="99"/>
+    <w:rsid w:val="00BA51D6"/>
+    <w:rPr>
+      <w:sz w:val="20"/>
+      <w:szCs w:val="20"/>
+    </w:rPr>
+  </w:style>
+  <w:style w:type="paragraph" w:styleId="CommentSubject">
+    <w:name w:val="annotation subject"/>
+    <w:basedOn w:val="CommentText"/>
+    <w:next w:val="CommentText"/>
+    <w:link w:val="CommentSubjectChar"/>
+    <w:uiPriority w:val="99"/>
+    <w:semiHidden/>
+    <w:unhideWhenUsed/>
+    <w:rsid w:val="00BA51D6"/>
+    <w:rPr>
+      <w:b/>
+      <w:bCs/>
+    </w:rPr>
+  </w:style>
+  <w:style w:type="character" w:customStyle="1" w:styleId="CommentSubjectChar">
+    <w:name w:val="Comment Subject Char"/>
+    <w:basedOn w:val="CommentTextChar"/>
+    <w:link w:val="CommentSubject"/>
+    <w:uiPriority w:val="99"/>
+    <w:semiHidden/>
+    <w:rsid w:val="00BA51D6"/>
+    <w:rPr>
+      <w:b/>
+      <w:bCs/>
+      <w:sz w:val="20"/>
+      <w:szCs w:val="20"/>
+    </w:rPr>
+  </w:style>
 </w:styles>
 </file>
 

</xml_diff>

<commit_message>
Made some more changes to the report
</commit_message>
<xml_diff>
--- a/Report.docx
+++ b/Report.docx
@@ -824,10 +824,10 @@
         <w:t xml:space="preserve">This proves the hypothesis of women being more likely to be readmitted than men. </w:t>
       </w:r>
       <w:r>
-        <w:t>The t</w:t>
-      </w:r>
-      <w:r>
-        <w:t xml:space="preserve">able has been added due to a higher number of female patients compared to </w:t>
+        <w:t xml:space="preserve">On the table the woman’s section is larger due to </w:t>
+      </w:r>
+      <w:r>
+        <w:t xml:space="preserve">a higher number of female patients compared to </w:t>
       </w:r>
       <w:r>
         <w:t>males</w:t>
@@ -845,14 +845,28 @@
         <w:t xml:space="preserve"> have a slightly higher readmission rate compared to </w:t>
       </w:r>
       <w:r>
-        <w:t xml:space="preserve">and the very close values of a difference of 0.66% between male and female </w:t>
+        <w:t xml:space="preserve">and the very close values of a difference of 0.66% between male and </w:t>
       </w:r>
       <w:r>
         <w:lastRenderedPageBreak/>
-        <w:t>readmissions which could be seen as insignificant, but for the hypothesis of women being more likely to be readmitted than men it would be seen as true.</w:t>
+        <w:t>female readmissions which could be seen as insignificant, but for the hypothesis of women being more likely to be readmitted than men</w:t>
+      </w:r>
+      <w:r>
+        <w:t>,</w:t>
+      </w:r>
+      <w:r>
+        <w:t xml:space="preserve"> it would be seen as true.</w:t>
       </w:r>
       <w:r>
         <w:t xml:space="preserve"> </w:t>
+      </w:r>
+    </w:p>
+    <w:p>
+      <w:r>
+        <w:t>The next section will discuss</w:t>
+      </w:r>
+      <w:r>
+        <w:t xml:space="preserve"> the results on whether diagnoses types have an impact on readmission rates.</w:t>
       </w:r>
     </w:p>
     <w:p>
@@ -928,23 +942,14 @@
           <w:b/>
           <w:bCs/>
         </w:rPr>
-        <w:t xml:space="preserve">Diagnosis </w:t>
-      </w:r>
-      <w:proofErr w:type="gramStart"/>
-      <w:r>
-        <w:rPr>
-          <w:b/>
-          <w:bCs/>
-        </w:rPr>
-        <w:t>types</w:t>
-      </w:r>
-      <w:proofErr w:type="gramEnd"/>
-      <w:r>
-        <w:rPr>
-          <w:b/>
-          <w:bCs/>
-        </w:rPr>
-        <w:t xml:space="preserve"> impact on readmissions</w:t>
+        <w:t xml:space="preserve">Figure 7: </w:t>
+      </w:r>
+      <w:r>
+        <w:rPr>
+          <w:b/>
+          <w:bCs/>
+        </w:rPr>
+        <w:t>Diagnosis types impact on readmissions</w:t>
       </w:r>
       <w:commentRangeEnd w:id="0"/>
       <w:r>
@@ -1189,11 +1194,7 @@
         <w:t xml:space="preserve"> which means</w:t>
       </w:r>
       <w:r>
-        <w:t xml:space="preserve"> there are no correctly classified </w:t>
-      </w:r>
-      <w:proofErr w:type="gramStart"/>
-      <w:r>
-        <w:t>values</w:t>
+        <w:t xml:space="preserve"> there are no correctly classified values</w:t>
       </w:r>
       <w:r>
         <w:t xml:space="preserve"> </w:t>
@@ -1202,7 +1203,6 @@
         <w:t>.</w:t>
       </w:r>
       <w:commentRangeEnd w:id="1"/>
-      <w:proofErr w:type="gramEnd"/>
       <w:r>
         <w:rPr>
           <w:rStyle w:val="CommentReference"/>

</xml_diff>